<commit_message>
Fill the Word template with data from multiple rows in the Excel sheet
Implements reading all rows from Excel, performs calculations, and populates the Word template table dynamically, adjusting font sizes per column.

Replit-Commit-Author: Agent
Replit-Commit-Session-Id: 47ff45a8-9ec5-403a-be82-87120b58a0ae
Replit-Commit-Screenshot-Url: https://storage.googleapis.com/screenshot-production-us-central1/4d923b52-92ff-4aff-9796-ca2441033299/df85add9-9512-4c07-b4fb-c616a0ed9c5d.jpg
</commit_message>
<xml_diff>
--- a/uploads/resultado_MODELO_COMISSAO.docx
+++ b/uploads/resultado_MODELO_COMISSAO.docx
@@ -723,7 +723,7 @@
           </w:tcPr>
           <w:p>
             <w:r>
-              <w:t>06/05/2025</w:t>
+              <w:t>06/05</w:t>
             </w:r>
           </w:p>
         </w:tc>
@@ -753,7 +753,7 @@
           </w:tcPr>
           <w:p>
             <w:r>
-              <w:t>JACUTINGA - UTILAR DE JACUTINGA EIRELI EPP</w:t>
+              <w:t>Jacutinga - Utilar De Jacutinga Eireli Epp</w:t>
             </w:r>
           </w:p>
         </w:tc>
@@ -785,7 +785,7 @@
           </w:tcPr>
           <w:p>
             <w:r>
-              <w:t>R$ 5.922,50</w:t>
+              <w:t>5.922,50</w:t>
             </w:r>
           </w:p>
         </w:tc>
@@ -801,7 +801,7 @@
           </w:tcPr>
           <w:p>
             <w:r>
-              <w:t>R$ -7,00</w:t>
+              <w:t>-7</w:t>
             </w:r>
           </w:p>
         </w:tc>
@@ -817,7 +817,7 @@
           </w:tcPr>
           <w:p>
             <w:r>
-              <w:t>R$ 6.337,07</w:t>
+              <w:t>5.507,93</w:t>
             </w:r>
           </w:p>
         </w:tc>

</xml_diff>

<commit_message>
Improve display of payment terms with multiple separators in the document
Adjusts prazo formatting logic in CalculationEngine to handle specific slash counts.

Replit-Commit-Author: Agent
Replit-Commit-Session-Id: 47ff45a8-9ec5-403a-be82-87120b58a0ae
Replit-Commit-Screenshot-Url: https://storage.googleapis.com/screenshot-production-us-central1/4d923b52-92ff-4aff-9796-ca2441033299/9d18d065-e091-49f8-b9da-dc1850c08b48.jpg
</commit_message>
<xml_diff>
--- a/uploads/resultado_MODELO_COMISSAO.docx
+++ b/uploads/resultado_MODELO_COMISSAO.docx
@@ -858,7 +858,7 @@
               <w:rPr>
                 <w:sz w:val="16"/>
               </w:rPr>
-              <w:t>0</w:t>
+              <w:t>5</w:t>
             </w:r>
           </w:p>
         </w:tc>
@@ -877,7 +877,7 @@
               <w:rPr>
                 <w:sz w:val="18"/>
               </w:rPr>
-              <w:t>275,40</w:t>
+              <w:t>27.539,62</w:t>
             </w:r>
           </w:p>
         </w:tc>
@@ -991,7 +991,7 @@
               <w:rPr>
                 <w:sz w:val="16"/>
               </w:rPr>
-              <w:t>30/60/90</w:t>
+              <w:t>30 a 90</w:t>
             </w:r>
           </w:p>
         </w:tc>
@@ -1067,7 +1067,7 @@
               <w:rPr>
                 <w:sz w:val="16"/>
               </w:rPr>
-              <w:t>0</w:t>
+              <w:t>5</w:t>
             </w:r>
           </w:p>
         </w:tc>
@@ -1086,7 +1086,7 @@
               <w:rPr>
                 <w:sz w:val="18"/>
               </w:rPr>
-              <w:t>154,96</w:t>
+              <w:t>15.496,27</w:t>
             </w:r>
           </w:p>
         </w:tc>
@@ -1276,7 +1276,7 @@
               <w:rPr>
                 <w:sz w:val="16"/>
               </w:rPr>
-              <w:t>0</w:t>
+              <w:t>5</w:t>
             </w:r>
           </w:p>
         </w:tc>
@@ -1295,7 +1295,7 @@
               <w:rPr>
                 <w:sz w:val="18"/>
               </w:rPr>
-              <w:t>175,54</w:t>
+              <w:t>17.554,22</w:t>
             </w:r>
           </w:p>
         </w:tc>
@@ -1409,7 +1409,7 @@
               <w:rPr>
                 <w:sz w:val="16"/>
               </w:rPr>
-              <w:t>15/30/45</w:t>
+              <w:t>15 a 45</w:t>
             </w:r>
           </w:p>
         </w:tc>
@@ -1485,7 +1485,7 @@
               <w:rPr>
                 <w:sz w:val="16"/>
               </w:rPr>
-              <w:t>0</w:t>
+              <w:t>5</w:t>
             </w:r>
           </w:p>
         </w:tc>
@@ -1504,7 +1504,7 @@
               <w:rPr>
                 <w:sz w:val="18"/>
               </w:rPr>
-              <w:t>96,11</w:t>
+              <w:t>9.611,11</w:t>
             </w:r>
           </w:p>
         </w:tc>
@@ -1618,7 +1618,7 @@
               <w:rPr>
                 <w:sz w:val="16"/>
               </w:rPr>
-              <w:t>15/30/45</w:t>
+              <w:t>15 a 45</w:t>
             </w:r>
           </w:p>
         </w:tc>
@@ -1694,7 +1694,7 @@
               <w:rPr>
                 <w:sz w:val="16"/>
               </w:rPr>
-              <w:t>0</w:t>
+              <w:t>5</w:t>
             </w:r>
           </w:p>
         </w:tc>
@@ -1713,7 +1713,7 @@
               <w:rPr>
                 <w:sz w:val="18"/>
               </w:rPr>
-              <w:t>170,19</w:t>
+              <w:t>17.019,02</w:t>
             </w:r>
           </w:p>
         </w:tc>
@@ -1827,7 +1827,7 @@
               <w:rPr>
                 <w:sz w:val="16"/>
               </w:rPr>
-              <w:t>30/60/90</w:t>
+              <w:t>30 a 90</w:t>
             </w:r>
           </w:p>
         </w:tc>
@@ -1903,7 +1903,7 @@
               <w:rPr>
                 <w:sz w:val="16"/>
               </w:rPr>
-              <w:t>0</w:t>
+              <w:t>5</w:t>
             </w:r>
           </w:p>
         </w:tc>
@@ -1922,7 +1922,7 @@
               <w:rPr>
                 <w:sz w:val="18"/>
               </w:rPr>
-              <w:t>321,46</w:t>
+              <w:t>32.146,05</w:t>
             </w:r>
           </w:p>
         </w:tc>
@@ -2036,7 +2036,7 @@
               <w:rPr>
                 <w:sz w:val="16"/>
               </w:rPr>
-              <w:t>30/60/90</w:t>
+              <w:t>30 a 90</w:t>
             </w:r>
           </w:p>
         </w:tc>
@@ -2112,7 +2112,7 @@
               <w:rPr>
                 <w:sz w:val="16"/>
               </w:rPr>
-              <w:t>0</w:t>
+              <w:t>5</w:t>
             </w:r>
           </w:p>
         </w:tc>
@@ -2131,7 +2131,7 @@
               <w:rPr>
                 <w:sz w:val="18"/>
               </w:rPr>
-              <w:t>124,45</w:t>
+              <w:t>12.444,52</w:t>
             </w:r>
           </w:p>
         </w:tc>
@@ -2321,7 +2321,7 @@
               <w:rPr>
                 <w:sz w:val="16"/>
               </w:rPr>
-              <w:t>0</w:t>
+              <w:t>5</w:t>
             </w:r>
           </w:p>
         </w:tc>
@@ -2340,7 +2340,7 @@
               <w:rPr>
                 <w:sz w:val="18"/>
               </w:rPr>
-              <w:t>281,88</w:t>
+              <w:t>28.188,30</w:t>
             </w:r>
           </w:p>
         </w:tc>
@@ -2454,7 +2454,7 @@
               <w:rPr>
                 <w:sz w:val="16"/>
               </w:rPr>
-              <w:t>30/60/90/120</w:t>
+              <w:t>30 a 120</w:t>
             </w:r>
           </w:p>
         </w:tc>
@@ -2530,7 +2530,7 @@
               <w:rPr>
                 <w:sz w:val="16"/>
               </w:rPr>
-              <w:t>0</w:t>
+              <w:t>5</w:t>
             </w:r>
           </w:p>
         </w:tc>
@@ -2549,7 +2549,7 @@
               <w:rPr>
                 <w:sz w:val="18"/>
               </w:rPr>
-              <w:t>194,81</w:t>
+              <w:t>19.481,41</w:t>
             </w:r>
           </w:p>
         </w:tc>
@@ -2663,7 +2663,7 @@
               <w:rPr>
                 <w:sz w:val="16"/>
               </w:rPr>
-              <w:t>30/60/90/120</w:t>
+              <w:t>30 a 120</w:t>
             </w:r>
           </w:p>
         </w:tc>
@@ -2739,7 +2739,7 @@
               <w:rPr>
                 <w:sz w:val="16"/>
               </w:rPr>
-              <w:t>0</w:t>
+              <w:t>5</w:t>
             </w:r>
           </w:p>
         </w:tc>
@@ -2758,7 +2758,7 @@
               <w:rPr>
                 <w:sz w:val="18"/>
               </w:rPr>
-              <w:t>149,10</w:t>
+              <w:t>14.910,08</w:t>
             </w:r>
           </w:p>
         </w:tc>
@@ -2948,7 +2948,7 @@
               <w:rPr>
                 <w:sz w:val="16"/>
               </w:rPr>
-              <w:t>0</w:t>
+              <w:t>5</w:t>
             </w:r>
           </w:p>
         </w:tc>
@@ -2967,7 +2967,7 @@
               <w:rPr>
                 <w:sz w:val="18"/>
               </w:rPr>
-              <w:t>153,09</w:t>
+              <w:t>15.309,34</w:t>
             </w:r>
           </w:p>
         </w:tc>
@@ -3081,7 +3081,7 @@
               <w:rPr>
                 <w:sz w:val="16"/>
               </w:rPr>
-              <w:t>30/60/90/120</w:t>
+              <w:t>30 a 120</w:t>
             </w:r>
           </w:p>
         </w:tc>
@@ -3157,7 +3157,7 @@
               <w:rPr>
                 <w:sz w:val="16"/>
               </w:rPr>
-              <w:t>0</w:t>
+              <w:t>5</w:t>
             </w:r>
           </w:p>
         </w:tc>
@@ -3176,7 +3176,7 @@
               <w:rPr>
                 <w:sz w:val="18"/>
               </w:rPr>
-              <w:t>160,31</w:t>
+              <w:t>16.031,43</w:t>
             </w:r>
           </w:p>
         </w:tc>
@@ -3290,7 +3290,7 @@
               <w:rPr>
                 <w:sz w:val="16"/>
               </w:rPr>
-              <w:t>30/60/90</w:t>
+              <w:t>30 a 90</w:t>
             </w:r>
           </w:p>
         </w:tc>
@@ -3366,7 +3366,7 @@
               <w:rPr>
                 <w:sz w:val="16"/>
               </w:rPr>
-              <w:t>0</w:t>
+              <w:t>5</w:t>
             </w:r>
           </w:p>
         </w:tc>
@@ -3385,7 +3385,7 @@
               <w:rPr>
                 <w:sz w:val="18"/>
               </w:rPr>
-              <w:t>261,76</w:t>
+              <w:t>26.175,60</w:t>
             </w:r>
           </w:p>
         </w:tc>
@@ -3499,7 +3499,7 @@
               <w:rPr>
                 <w:sz w:val="16"/>
               </w:rPr>
-              <w:t>30/60/90</w:t>
+              <w:t>30 a 90</w:t>
             </w:r>
           </w:p>
         </w:tc>
@@ -3575,7 +3575,7 @@
               <w:rPr>
                 <w:sz w:val="16"/>
               </w:rPr>
-              <w:t>0</w:t>
+              <w:t>5</w:t>
             </w:r>
           </w:p>
         </w:tc>
@@ -3594,7 +3594,7 @@
               <w:rPr>
                 <w:sz w:val="18"/>
               </w:rPr>
-              <w:t>431,24</w:t>
+              <w:t>43.124,40</w:t>
             </w:r>
           </w:p>
         </w:tc>
@@ -3708,7 +3708,7 @@
               <w:rPr>
                 <w:sz w:val="16"/>
               </w:rPr>
-              <w:t>30/60/90</w:t>
+              <w:t>30 a 90</w:t>
             </w:r>
           </w:p>
         </w:tc>
@@ -3784,7 +3784,7 @@
               <w:rPr>
                 <w:sz w:val="16"/>
               </w:rPr>
-              <w:t>0</w:t>
+              <w:t>5</w:t>
             </w:r>
           </w:p>
         </w:tc>
@@ -3803,7 +3803,7 @@
               <w:rPr>
                 <w:sz w:val="18"/>
               </w:rPr>
-              <w:t>165,44</w:t>
+              <w:t>16.544,00</w:t>
             </w:r>
           </w:p>
         </w:tc>
@@ -3917,7 +3917,7 @@
               <w:rPr>
                 <w:sz w:val="16"/>
               </w:rPr>
-              <w:t>30/60/90</w:t>
+              <w:t>30 a 90</w:t>
             </w:r>
           </w:p>
         </w:tc>
@@ -3993,7 +3993,7 @@
               <w:rPr>
                 <w:sz w:val="16"/>
               </w:rPr>
-              <w:t>0</w:t>
+              <w:t>5</w:t>
             </w:r>
           </w:p>
         </w:tc>
@@ -4012,7 +4012,7 @@
               <w:rPr>
                 <w:sz w:val="18"/>
               </w:rPr>
-              <w:t>173,10</w:t>
+              <w:t>17.309,60</w:t>
             </w:r>
           </w:p>
         </w:tc>
@@ -4202,7 +4202,7 @@
               <w:rPr>
                 <w:sz w:val="16"/>
               </w:rPr>
-              <w:t>0</w:t>
+              <w:t>5</w:t>
             </w:r>
           </w:p>
         </w:tc>
@@ -4221,7 +4221,7 @@
               <w:rPr>
                 <w:sz w:val="18"/>
               </w:rPr>
-              <w:t>86,83</w:t>
+              <w:t>8.683,41</w:t>
             </w:r>
           </w:p>
         </w:tc>
@@ -4335,7 +4335,7 @@
               <w:rPr>
                 <w:sz w:val="16"/>
               </w:rPr>
-              <w:t>30/45/60</w:t>
+              <w:t>30 a 60</w:t>
             </w:r>
           </w:p>
         </w:tc>
@@ -4411,7 +4411,7 @@
               <w:rPr>
                 <w:sz w:val="16"/>
               </w:rPr>
-              <w:t>0</w:t>
+              <w:t>5</w:t>
             </w:r>
           </w:p>
         </w:tc>
@@ -4430,7 +4430,7 @@
               <w:rPr>
                 <w:sz w:val="18"/>
               </w:rPr>
-              <w:t>67,83</w:t>
+              <w:t>6.783,14</w:t>
             </w:r>
           </w:p>
         </w:tc>
@@ -4544,7 +4544,7 @@
               <w:rPr>
                 <w:sz w:val="16"/>
               </w:rPr>
-              <w:t>30/60/90</w:t>
+              <w:t>30 a 90</w:t>
             </w:r>
           </w:p>
         </w:tc>
@@ -4620,7 +4620,7 @@
               <w:rPr>
                 <w:sz w:val="16"/>
               </w:rPr>
-              <w:t>0</w:t>
+              <w:t>5</w:t>
             </w:r>
           </w:p>
         </w:tc>
@@ -4639,7 +4639,7 @@
               <w:rPr>
                 <w:sz w:val="18"/>
               </w:rPr>
-              <w:t>554,74</w:t>
+              <w:t>55.474,50</w:t>
             </w:r>
           </w:p>
         </w:tc>
@@ -4753,7 +4753,7 @@
               <w:rPr>
                 <w:sz w:val="16"/>
               </w:rPr>
-              <w:t>30/60/90</w:t>
+              <w:t>30 a 90</w:t>
             </w:r>
           </w:p>
         </w:tc>
@@ -4829,7 +4829,7 @@
               <w:rPr>
                 <w:sz w:val="16"/>
               </w:rPr>
-              <w:t>0</w:t>
+              <w:t>5</w:t>
             </w:r>
           </w:p>
         </w:tc>
@@ -4848,7 +4848,7 @@
               <w:rPr>
                 <w:sz w:val="18"/>
               </w:rPr>
-              <w:t>135,37</w:t>
+              <w:t>13.536,64</w:t>
             </w:r>
           </w:p>
         </w:tc>

</xml_diff>

<commit_message>
Correctly calculate commission based on a percentage of a given value
Fix calculation of referencia_comissao in CalculationEngine to use percentage.

Replit-Commit-Author: Agent
Replit-Commit-Session-Id: 47ff45a8-9ec5-403a-be82-87120b58a0ae
Replit-Commit-Screenshot-Url: https://storage.googleapis.com/screenshot-production-us-central1/4d923b52-92ff-4aff-9796-ca2441033299/36cbbf22-8d0a-4a1b-9de0-80890a21cadc.jpg
</commit_message>
<xml_diff>
--- a/uploads/resultado_MODELO_COMISSAO.docx
+++ b/uploads/resultado_MODELO_COMISSAO.docx
@@ -991,7 +991,7 @@
               <w:rPr>
                 <w:sz w:val="16"/>
               </w:rPr>
-              <w:t>30 a 90</w:t>
+              <w:t>30/60/90</w:t>
             </w:r>
           </w:p>
         </w:tc>
@@ -1409,7 +1409,7 @@
               <w:rPr>
                 <w:sz w:val="16"/>
               </w:rPr>
-              <w:t>15 a 45</w:t>
+              <w:t>15/30/45</w:t>
             </w:r>
           </w:p>
         </w:tc>
@@ -1618,7 +1618,7 @@
               <w:rPr>
                 <w:sz w:val="16"/>
               </w:rPr>
-              <w:t>15 a 45</w:t>
+              <w:t>15/30/45</w:t>
             </w:r>
           </w:p>
         </w:tc>
@@ -1827,7 +1827,7 @@
               <w:rPr>
                 <w:sz w:val="16"/>
               </w:rPr>
-              <w:t>30 a 90</w:t>
+              <w:t>30/60/90</w:t>
             </w:r>
           </w:p>
         </w:tc>
@@ -2036,7 +2036,7 @@
               <w:rPr>
                 <w:sz w:val="16"/>
               </w:rPr>
-              <w:t>30 a 90</w:t>
+              <w:t>30/60/90</w:t>
             </w:r>
           </w:p>
         </w:tc>
@@ -3290,7 +3290,7 @@
               <w:rPr>
                 <w:sz w:val="16"/>
               </w:rPr>
-              <w:t>30 a 90</w:t>
+              <w:t>30/60/90</w:t>
             </w:r>
           </w:p>
         </w:tc>
@@ -3499,7 +3499,7 @@
               <w:rPr>
                 <w:sz w:val="16"/>
               </w:rPr>
-              <w:t>30 a 90</w:t>
+              <w:t>30/60/90</w:t>
             </w:r>
           </w:p>
         </w:tc>
@@ -3708,7 +3708,7 @@
               <w:rPr>
                 <w:sz w:val="16"/>
               </w:rPr>
-              <w:t>30 a 90</w:t>
+              <w:t>30/60/90</w:t>
             </w:r>
           </w:p>
         </w:tc>
@@ -3917,7 +3917,7 @@
               <w:rPr>
                 <w:sz w:val="16"/>
               </w:rPr>
-              <w:t>30 a 90</w:t>
+              <w:t>30/60/90</w:t>
             </w:r>
           </w:p>
         </w:tc>
@@ -4335,7 +4335,7 @@
               <w:rPr>
                 <w:sz w:val="16"/>
               </w:rPr>
-              <w:t>30 a 60</w:t>
+              <w:t>30/45/60</w:t>
             </w:r>
           </w:p>
         </w:tc>
@@ -4544,7 +4544,7 @@
               <w:rPr>
                 <w:sz w:val="16"/>
               </w:rPr>
-              <w:t>30 a 90</w:t>
+              <w:t>30/60/90</w:t>
             </w:r>
           </w:p>
         </w:tc>
@@ -4753,7 +4753,7 @@
               <w:rPr>
                 <w:sz w:val="16"/>
               </w:rPr>
-              <w:t>30 a 90</w:t>
+              <w:t>30/60/90</w:t>
             </w:r>
           </w:p>
         </w:tc>

</xml_diff>

<commit_message>
Correctly limit customer name length to forty characters in the output file
Fix: Limits the 'nome_cliente' field to 40 characters in WordProcessor._fill_cell, correcting column assignment.
Replit-Commit-Author: Agent
Replit-Commit-Session-Id: 47ff45a8-9ec5-403a-be82-87120b58a0ae
Replit-Commit-Screenshot-Url: https://storage.googleapis.com/screenshot-production-us-central1/4d923b52-92ff-4aff-9796-ca2441033299/7d02b659-a604-48f4-a707-698814ac1a91.jpg
</commit_message>
<xml_diff>
--- a/uploads/resultado_MODELO_COMISSAO.docx
+++ b/uploads/resultado_MODELO_COMISSAO.docx
@@ -877,7 +877,7 @@
               <w:rPr>
                 <w:sz w:val="18"/>
               </w:rPr>
-              <w:t>27.539,62</w:t>
+              <w:t>275,40</w:t>
             </w:r>
           </w:p>
         </w:tc>
@@ -1086,7 +1086,7 @@
               <w:rPr>
                 <w:sz w:val="18"/>
               </w:rPr>
-              <w:t>15.496,27</w:t>
+              <w:t>154,96</w:t>
             </w:r>
           </w:p>
         </w:tc>
@@ -1295,7 +1295,7 @@
               <w:rPr>
                 <w:sz w:val="18"/>
               </w:rPr>
-              <w:t>17.554,22</w:t>
+              <w:t>175,54</w:t>
             </w:r>
           </w:p>
         </w:tc>
@@ -1504,7 +1504,7 @@
               <w:rPr>
                 <w:sz w:val="18"/>
               </w:rPr>
-              <w:t>9.611,11</w:t>
+              <w:t>96,11</w:t>
             </w:r>
           </w:p>
         </w:tc>
@@ -1713,7 +1713,7 @@
               <w:rPr>
                 <w:sz w:val="18"/>
               </w:rPr>
-              <w:t>17.019,02</w:t>
+              <w:t>170,19</w:t>
             </w:r>
           </w:p>
         </w:tc>
@@ -1922,7 +1922,7 @@
               <w:rPr>
                 <w:sz w:val="18"/>
               </w:rPr>
-              <w:t>32.146,05</w:t>
+              <w:t>321,46</w:t>
             </w:r>
           </w:p>
         </w:tc>
@@ -2131,7 +2131,7 @@
               <w:rPr>
                 <w:sz w:val="18"/>
               </w:rPr>
-              <w:t>12.444,52</w:t>
+              <w:t>124,45</w:t>
             </w:r>
           </w:p>
         </w:tc>
@@ -2340,7 +2340,7 @@
               <w:rPr>
                 <w:sz w:val="18"/>
               </w:rPr>
-              <w:t>28.188,30</w:t>
+              <w:t>281,88</w:t>
             </w:r>
           </w:p>
         </w:tc>
@@ -2549,7 +2549,7 @@
               <w:rPr>
                 <w:sz w:val="18"/>
               </w:rPr>
-              <w:t>19.481,41</w:t>
+              <w:t>194,81</w:t>
             </w:r>
           </w:p>
         </w:tc>
@@ -2758,7 +2758,7 @@
               <w:rPr>
                 <w:sz w:val="18"/>
               </w:rPr>
-              <w:t>14.910,08</w:t>
+              <w:t>149,10</w:t>
             </w:r>
           </w:p>
         </w:tc>
@@ -2967,7 +2967,7 @@
               <w:rPr>
                 <w:sz w:val="18"/>
               </w:rPr>
-              <w:t>15.309,34</w:t>
+              <w:t>153,09</w:t>
             </w:r>
           </w:p>
         </w:tc>
@@ -3176,7 +3176,7 @@
               <w:rPr>
                 <w:sz w:val="18"/>
               </w:rPr>
-              <w:t>16.031,43</w:t>
+              <w:t>160,31</w:t>
             </w:r>
           </w:p>
         </w:tc>
@@ -3385,7 +3385,7 @@
               <w:rPr>
                 <w:sz w:val="18"/>
               </w:rPr>
-              <w:t>26.175,60</w:t>
+              <w:t>261,76</w:t>
             </w:r>
           </w:p>
         </w:tc>
@@ -3594,7 +3594,7 @@
               <w:rPr>
                 <w:sz w:val="18"/>
               </w:rPr>
-              <w:t>43.124,40</w:t>
+              <w:t>431,24</w:t>
             </w:r>
           </w:p>
         </w:tc>
@@ -3803,7 +3803,7 @@
               <w:rPr>
                 <w:sz w:val="18"/>
               </w:rPr>
-              <w:t>16.544,00</w:t>
+              <w:t>165,44</w:t>
             </w:r>
           </w:p>
         </w:tc>
@@ -4012,7 +4012,7 @@
               <w:rPr>
                 <w:sz w:val="18"/>
               </w:rPr>
-              <w:t>17.309,60</w:t>
+              <w:t>173,10</w:t>
             </w:r>
           </w:p>
         </w:tc>
@@ -4221,7 +4221,7 @@
               <w:rPr>
                 <w:sz w:val="18"/>
               </w:rPr>
-              <w:t>8.683,41</w:t>
+              <w:t>86,83</w:t>
             </w:r>
           </w:p>
         </w:tc>
@@ -4430,7 +4430,7 @@
               <w:rPr>
                 <w:sz w:val="18"/>
               </w:rPr>
-              <w:t>6.783,14</w:t>
+              <w:t>67,83</w:t>
             </w:r>
           </w:p>
         </w:tc>
@@ -4639,7 +4639,7 @@
               <w:rPr>
                 <w:sz w:val="18"/>
               </w:rPr>
-              <w:t>55.474,50</w:t>
+              <w:t>554,74</w:t>
             </w:r>
           </w:p>
         </w:tc>
@@ -4848,7 +4848,7 @@
               <w:rPr>
                 <w:sz w:val="18"/>
               </w:rPr>
-              <w:t>13.536,64</w:t>
+              <w:t>135,37</w:t>
             </w:r>
           </w:p>
         </w:tc>

</xml_diff>